<commit_message>
Updated links in resume and added linkedin
</commit_message>
<xml_diff>
--- a/Misc/Suchit Reddi Resume.docx
+++ b/Misc/Suchit Reddi Resume.docx
@@ -880,7 +880,18 @@
           <w:sz w:val="18"/>
           <w:szCs w:val="18"/>
         </w:rPr>
-        <w:t>Tech(ECE, Minor</w:t>
+        <w:t>Tech (</w:t>
+      </w:r>
+      <w:r>
+        <w:rPr>
+          <w:rFonts w:eastAsia="Arial" w:cstheme="minorHAnsi"/>
+          <w:b/>
+          <w:bCs/>
+          <w:color w:val="000000"/>
+          <w:sz w:val="18"/>
+          <w:szCs w:val="18"/>
+        </w:rPr>
+        <w:t>ECE, Minor</w:t>
       </w:r>
       <w:r>
         <w:rPr>
@@ -990,15 +1001,6 @@
           <w:szCs w:val="18"/>
         </w:rPr>
         <w:t xml:space="preserve">             </w:t>
-      </w:r>
-      <w:r>
-        <w:rPr>
-          <w:rFonts w:eastAsia="Arial" w:cstheme="minorHAnsi"/>
-          <w:color w:val="000000"/>
-          <w:sz w:val="18"/>
-          <w:szCs w:val="18"/>
-        </w:rPr>
-        <w:t xml:space="preserve"> </w:t>
       </w:r>
       <w:r>
         <w:rPr>
@@ -1095,7 +1097,7 @@
       <w:r>
         <w:rPr>
           <w:rFonts w:eastAsia="Arial" w:cstheme="minorHAnsi"/>
-          <w:b/>
+          <w:bCs/>
           <w:color w:val="000000"/>
           <w:sz w:val="18"/>
           <w:szCs w:val="18"/>
@@ -1449,7 +1451,27 @@
             <w:sz w:val="18"/>
             <w:szCs w:val="18"/>
           </w:rPr>
-          <w:t>Certified Cybersecurity Analyst</w:t>
+          <w:t>Certified Cybe</w:t>
+        </w:r>
+        <w:r>
+          <w:rPr>
+            <w:rStyle w:val="Hyperlink"/>
+            <w:rFonts w:eastAsia="Arial" w:cstheme="minorHAnsi"/>
+            <w:b/>
+            <w:sz w:val="18"/>
+            <w:szCs w:val="18"/>
+          </w:rPr>
+          <w:t>r</w:t>
+        </w:r>
+        <w:r>
+          <w:rPr>
+            <w:rStyle w:val="Hyperlink"/>
+            <w:rFonts w:eastAsia="Arial" w:cstheme="minorHAnsi"/>
+            <w:b/>
+            <w:sz w:val="18"/>
+            <w:szCs w:val="18"/>
+          </w:rPr>
+          <w:t>security Analyst</w:t>
         </w:r>
       </w:hyperlink>
       <w:r>
@@ -1832,7 +1854,7 @@
       <w:r>
         <w:rPr>
           <w:rFonts w:eastAsia="Arial" w:cstheme="minorHAnsi"/>
-          <w:bCs/>
+          <w:b/>
           <w:color w:val="000000"/>
           <w:sz w:val="18"/>
           <w:szCs w:val="18"/>
@@ -1859,7 +1881,55 @@
           <w:szCs w:val="18"/>
           <w:shd w:val="clear" w:color="auto" w:fill="FFFFFF"/>
         </w:rPr>
-        <w:t>English(Professional)</w:t>
+        <w:t>English (</w:t>
+      </w:r>
+      <w:r>
+        <w:rPr>
+          <w:rFonts w:eastAsia="Arial" w:cstheme="minorHAnsi"/>
+          <w:color w:val="000000"/>
+          <w:sz w:val="18"/>
+          <w:szCs w:val="18"/>
+          <w:shd w:val="clear" w:color="auto" w:fill="FFFFFF"/>
+        </w:rPr>
+        <w:t>Professional)</w:t>
+      </w:r>
+      <w:r>
+        <w:rPr>
+          <w:rFonts w:cstheme="minorHAnsi"/>
+          <w:sz w:val="18"/>
+          <w:szCs w:val="18"/>
+        </w:rPr>
+        <w:t>,</w:t>
+      </w:r>
+      <w:r>
+        <w:rPr>
+          <w:rFonts w:eastAsia="Arial" w:cstheme="minorHAnsi"/>
+          <w:color w:val="000000"/>
+          <w:sz w:val="18"/>
+          <w:szCs w:val="18"/>
+          <w:shd w:val="clear" w:color="auto" w:fill="FFFFFF"/>
+        </w:rPr>
+        <w:t xml:space="preserve"> Hindi</w:t>
+      </w:r>
+      <w:r>
+        <w:rPr>
+          <w:rFonts w:eastAsia="Arial" w:cstheme="minorHAnsi"/>
+          <w:color w:val="000000"/>
+          <w:sz w:val="18"/>
+          <w:szCs w:val="18"/>
+          <w:shd w:val="clear" w:color="auto" w:fill="FFFFFF"/>
+        </w:rPr>
+        <w:t xml:space="preserve"> </w:t>
+      </w:r>
+      <w:r>
+        <w:rPr>
+          <w:rFonts w:eastAsia="Arial" w:cstheme="minorHAnsi"/>
+          <w:color w:val="000000"/>
+          <w:sz w:val="18"/>
+          <w:szCs w:val="18"/>
+          <w:shd w:val="clear" w:color="auto" w:fill="FFFFFF"/>
+        </w:rPr>
+        <w:t>(Conversational)</w:t>
       </w:r>
       <w:r>
         <w:rPr>
@@ -1877,7 +1947,27 @@
           <w:szCs w:val="18"/>
           <w:shd w:val="clear" w:color="auto" w:fill="FFFFFF"/>
         </w:rPr>
-        <w:t xml:space="preserve"> Hindi(Conversational)</w:t>
+        <w:t>French</w:t>
+      </w:r>
+      <w:r>
+        <w:rPr>
+          <w:rFonts w:eastAsia="Arial" w:cstheme="minorHAnsi"/>
+          <w:color w:val="000000"/>
+          <w:sz w:val="18"/>
+          <w:szCs w:val="18"/>
+          <w:shd w:val="clear" w:color="auto" w:fill="FFFFFF"/>
+        </w:rPr>
+        <w:t xml:space="preserve"> </w:t>
+      </w:r>
+      <w:r>
+        <w:rPr>
+          <w:rFonts w:eastAsia="Arial" w:cstheme="minorHAnsi"/>
+          <w:color w:val="000000"/>
+          <w:sz w:val="18"/>
+          <w:szCs w:val="18"/>
+          <w:shd w:val="clear" w:color="auto" w:fill="FFFFFF"/>
+        </w:rPr>
+        <w:t>(Beginner)</w:t>
       </w:r>
       <w:r>
         <w:rPr>
@@ -1895,15 +1985,7 @@
           <w:szCs w:val="18"/>
           <w:shd w:val="clear" w:color="auto" w:fill="FFFFFF"/>
         </w:rPr>
-        <w:t>French(Beginner)</w:t>
-      </w:r>
-      <w:r>
-        <w:rPr>
-          <w:rFonts w:cstheme="minorHAnsi"/>
-          <w:sz w:val="18"/>
-          <w:szCs w:val="18"/>
-        </w:rPr>
-        <w:t xml:space="preserve">, </w:t>
+        <w:t>Telugu</w:t>
       </w:r>
       <w:r>
         <w:rPr>
@@ -1913,7 +1995,17 @@
           <w:szCs w:val="18"/>
           <w:shd w:val="clear" w:color="auto" w:fill="FFFFFF"/>
         </w:rPr>
-        <w:t>Telugu(Native)</w:t>
+        <w:t xml:space="preserve"> </w:t>
+      </w:r>
+      <w:r>
+        <w:rPr>
+          <w:rFonts w:eastAsia="Arial" w:cstheme="minorHAnsi"/>
+          <w:color w:val="000000"/>
+          <w:sz w:val="18"/>
+          <w:szCs w:val="18"/>
+          <w:shd w:val="clear" w:color="auto" w:fill="FFFFFF"/>
+        </w:rPr>
+        <w:t>(Native)</w:t>
       </w:r>
       <w:r>
         <w:rPr>
@@ -3692,7 +3784,7 @@
         <v:path o:extrusionok="f" gradientshapeok="t" o:connecttype="rect"/>
         <o:lock v:ext="edit" aspectratio="t"/>
       </v:shapetype>
-      <v:shape id="_x0000_i1039" type="#_x0000_t75" alt="Logo&#10;&#10;Description automatically generated" style="width:12.35pt;height:12.35pt;visibility:visible;mso-wrap-style:square" o:bullet="t">
+      <v:shape id="_x0000_i1030" type="#_x0000_t75" alt="Logo&#10;&#10;Description automatically generated" style="width:12pt;height:12pt;visibility:visible;mso-wrap-style:square" o:bullet="t">
         <v:imagedata r:id="rId1" o:title="Logo&#10;&#10;Description automatically generated"/>
       </v:shape>
     </w:pict>
@@ -4819,12 +4911,9 @@
 </file>
 
 <file path=customXml/item2.xml><?xml version="1.0" encoding="utf-8"?>
-<?mso-contentType ?>
-<FormTemplates xmlns="http://schemas.microsoft.com/sharepoint/v3/contenttype/forms">
-  <Display>DocumentLibraryForm</Display>
-  <Edit>DocumentLibraryForm</Edit>
-  <New>DocumentLibraryForm</New>
-</FormTemplates>
+<p:properties xmlns:p="http://schemas.microsoft.com/office/2006/metadata/properties" xmlns:xsi="http://www.w3.org/2001/XMLSchema-instance" xmlns:pc="http://schemas.microsoft.com/office/infopath/2007/PartnerControls">
+  <documentManagement/>
+</p:properties>
 </file>
 
 <file path=customXml/item3.xml><?xml version="1.0" encoding="utf-8"?>
@@ -4832,9 +4921,12 @@
 </file>
 
 <file path=customXml/item4.xml><?xml version="1.0" encoding="utf-8"?>
-<p:properties xmlns:p="http://schemas.microsoft.com/office/2006/metadata/properties" xmlns:xsi="http://www.w3.org/2001/XMLSchema-instance" xmlns:pc="http://schemas.microsoft.com/office/infopath/2007/PartnerControls">
-  <documentManagement/>
-</p:properties>
+<?mso-contentType ?>
+<FormTemplates xmlns="http://schemas.microsoft.com/sharepoint/v3/contenttype/forms">
+  <Display>DocumentLibraryForm</Display>
+  <Edit>DocumentLibraryForm</Edit>
+  <New>DocumentLibraryForm</New>
+</FormTemplates>
 </file>
 
 <file path=customXml/itemProps1.xml><?xml version="1.0" encoding="utf-8"?>
@@ -4857,9 +4949,10 @@
 </file>
 
 <file path=customXml/itemProps2.xml><?xml version="1.0" encoding="utf-8"?>
-<ds:datastoreItem xmlns:ds="http://schemas.openxmlformats.org/officeDocument/2006/customXml" ds:itemID="{3DD51E75-0536-46F9-A3AB-C9CAE4C9D228}">
+<ds:datastoreItem xmlns:ds="http://schemas.openxmlformats.org/officeDocument/2006/customXml" ds:itemID="{83D81AFF-C827-4F0E-9A97-F50C762652FF}">
   <ds:schemaRefs>
-    <ds:schemaRef ds:uri="http://schemas.microsoft.com/sharepoint/v3/contenttype/forms"/>
+    <ds:schemaRef ds:uri="http://schemas.microsoft.com/office/2006/metadata/properties"/>
+    <ds:schemaRef ds:uri="http://schemas.microsoft.com/office/infopath/2007/PartnerControls"/>
   </ds:schemaRefs>
 </ds:datastoreItem>
 </file>
@@ -4873,10 +4966,9 @@
 </file>
 
 <file path=customXml/itemProps4.xml><?xml version="1.0" encoding="utf-8"?>
-<ds:datastoreItem xmlns:ds="http://schemas.openxmlformats.org/officeDocument/2006/customXml" ds:itemID="{83D81AFF-C827-4F0E-9A97-F50C762652FF}">
+<ds:datastoreItem xmlns:ds="http://schemas.openxmlformats.org/officeDocument/2006/customXml" ds:itemID="{3DD51E75-0536-46F9-A3AB-C9CAE4C9D228}">
   <ds:schemaRefs>
-    <ds:schemaRef ds:uri="http://schemas.microsoft.com/office/2006/metadata/properties"/>
-    <ds:schemaRef ds:uri="http://schemas.microsoft.com/office/infopath/2007/PartnerControls"/>
+    <ds:schemaRef ds:uri="http://schemas.microsoft.com/sharepoint/v3/contenttype/forms"/>
   </ds:schemaRefs>
 </ds:datastoreItem>
 </file>
</xml_diff>